<commit_message>
finished with template method docing
</commit_message>
<xml_diff>
--- a/C21 Ex03 Rotem 314976648 Guy 200118602.docx
+++ b/C21 Ex03 Rotem 314976648 Guy 200118602.docx
@@ -55,9 +55,11 @@
         </w:rPr>
         <w:t xml:space="preserve"> בשימוש ב</w:t>
       </w:r>
+      <w:proofErr w:type="spellStart"/>
       <w:r>
         <w:t>Json</w:t>
       </w:r>
+      <w:proofErr w:type="spellEnd"/>
       <w:r>
         <w:rPr>
           <w:rtl/>
@@ -91,9 +93,11 @@
         </w:rPr>
         <w:t xml:space="preserve"> בשימוש ב</w:t>
       </w:r>
+      <w:proofErr w:type="spellStart"/>
       <w:r>
         <w:t>Json</w:t>
       </w:r>
+      <w:proofErr w:type="spellEnd"/>
       <w:r>
         <w:rPr>
           <w:rtl/>
@@ -370,8 +374,13 @@
         </w:rPr>
         <w:t xml:space="preserve"> שנבחר מרשימת החברים ב</w:t>
       </w:r>
-      <w:r>
-        <w:t xml:space="preserve">listbox </w:t>
+      <w:proofErr w:type="spellStart"/>
+      <w:r>
+        <w:t>listbox</w:t>
+      </w:r>
+      <w:proofErr w:type="spellEnd"/>
+      <w:r>
+        <w:t xml:space="preserve"> </w:t>
       </w:r>
       <w:r>
         <w:rPr>
@@ -489,7 +498,7 @@
         <w:t xml:space="preserve"> </w:t>
       </w:r>
       <w:r>
-        <w:t>Stradegy</w:t>
+        <w:t>Template Method</w:t>
       </w:r>
     </w:p>
     <w:p>
@@ -500,6 +509,9 @@
         </w:numPr>
         <w:spacing w:after="0" w:line="240" w:lineRule="auto"/>
         <w:ind w:right="0"/>
+        <w:rPr>
+          <w:rFonts w:hint="cs"/>
+        </w:rPr>
       </w:pPr>
       <w:r>
         <w:rPr>
@@ -519,85 +531,47 @@
           <w:rFonts w:hint="cs"/>
           <w:rtl/>
         </w:rPr>
-        <w:t xml:space="preserve">השתמשנו בתבנית זאת על מנת לאפשר "הזרקת קוד" בזמן ריצה בשמירת קובץ הגדרות המשתמש  . המשתמש בתבנית העיצוב ,לשנות את האלגוריתם של שמירת הקובץ של הגדרות המשתמש באפליקצייה,מבלי לשנות דבר במחלקת המשתמש . </w:t>
-      </w:r>
-    </w:p>
-    <w:p>
-      <w:pPr>
-        <w:spacing w:after="0" w:line="240" w:lineRule="auto"/>
-        <w:ind w:left="720" w:right="720"/>
-        <w:rPr>
-          <w:rtl/>
-        </w:rPr>
-      </w:pPr>
-      <w:r>
-        <w:rPr>
-          <w:rFonts w:hint="cs"/>
-          <w:rtl/>
-        </w:rPr>
-        <w:t>נוכל לשנות את האלגוריתם ואת השימוש מבלי לשנות דבר בקוד המשתמש , דבר המשפר את התחזוקתיות וה</w:t>
-      </w:r>
-      <w:r>
-        <w:t xml:space="preserve">reusable </w:t>
-      </w:r>
-      <w:r>
-        <w:rPr>
-          <w:rFonts w:hint="cs"/>
-          <w:rtl/>
-        </w:rPr>
-        <w:t xml:space="preserve"> של המחלקה. לדוגמא: כעת ה"אסטרטגייה" היא בעזרת שמירה ב</w:t>
-      </w:r>
-      <w:r>
-        <w:rPr>
-          <w:rFonts w:hint="cs"/>
-          <w:rtl/>
-        </w:rPr>
-        <w:t xml:space="preserve">אמצעות </w:t>
-      </w:r>
-      <w:r>
-        <w:t>xml</w:t>
-      </w:r>
-      <w:r>
-        <w:rPr>
-          <w:rFonts w:hint="cs"/>
-          <w:rtl/>
-        </w:rPr>
-        <w:t xml:space="preserve"> , אם בעתיד נרצה שימוש בדרך אחרת לשירת קבצים כל מה שנצטרך לעשות זה לממש בנפרד את האופציה . </w:t>
-      </w:r>
-    </w:p>
-    <w:p>
-      <w:pPr>
-        <w:spacing w:after="0" w:line="240" w:lineRule="auto"/>
-        <w:ind w:left="720" w:right="720"/>
-        <w:rPr>
-          <w:rtl/>
-        </w:rPr>
-      </w:pPr>
-      <w:r>
-        <w:rPr>
-          <w:rFonts w:hint="cs"/>
-          <w:rtl/>
-        </w:rPr>
-        <w:t>בנוסף יצרנו הפרדה מוחלטת כאשר המשתמש לא מכיר את ה"פנימיות" של האסטרטגייה ובוודאי שהאסטרטגייה לא מכירה את המשתמש ,כלומר נוכל להשתמש באסטרטגייה שמירת קובץ גם אם נצטרך שימוש נוסף בשמירת קבצים .</w:t>
-      </w:r>
-    </w:p>
-    <w:p>
-      <w:pPr>
-        <w:spacing w:after="0" w:line="240" w:lineRule="auto"/>
-        <w:ind w:left="720" w:right="720"/>
-      </w:pPr>
-      <w:r>
-        <w:t xml:space="preserve">Reuse </w:t>
-      </w:r>
-      <w:r>
-        <w:rPr>
-          <w:rFonts w:hint="cs"/>
-          <w:rtl/>
-        </w:rPr>
-        <w:t xml:space="preserve"> לאסטרטגייה הקונקרטית של שמירה ב </w:t>
-      </w:r>
-      <w:r>
-        <w:t xml:space="preserve">xml  </w:t>
+        <w:t xml:space="preserve">השתמשנו בתבנית זאת על מנת למממש בפיצ'ר </w:t>
+      </w:r>
+      <w:r>
+        <w:t xml:space="preserve">Dark Mode </w:t>
+      </w:r>
+      <w:r>
+        <w:rPr>
+          <w:rFonts w:hint="cs"/>
+          <w:rtl/>
+        </w:rPr>
+        <w:t xml:space="preserve"> . בפרוייקט יש לנו מחלקה אבסטרקטית ,בעלת פונקציונליות של יצירת ערכת נושא וקיימות 2 מחלקות שצריכות לממש את הפונקציונליות הזאת באופן דומה אך לא זהה.</w:t>
+      </w:r>
+      <w:r>
+        <w:rPr>
+          <w:rFonts w:hint="cs"/>
+          <w:rtl/>
+        </w:rPr>
+        <w:t>המחלקה האבסטרקטית משאירה "חורים" עבור הבנים שירשו אותה למלא את "החורים" האלה בפונקציונליות קונקרטית.</w:t>
+      </w:r>
+    </w:p>
+    <w:p>
+      <w:pPr>
+        <w:spacing w:after="0" w:line="240" w:lineRule="auto"/>
+        <w:ind w:left="720"/>
+      </w:pPr>
+      <w:r>
+        <w:rPr>
+          <w:rFonts w:hint="cs"/>
+          <w:rtl/>
+        </w:rPr>
+        <w:t xml:space="preserve"> פונקציונליות זו במחלקה האבסטרקטית משמשת כ</w:t>
+      </w:r>
+      <w:r>
+        <w:t>temple method</w:t>
+      </w:r>
+      <w:r>
+        <w:rPr>
+          <w:rFonts w:hint="cs"/>
+          <w:rtl/>
+        </w:rPr>
+        <w:t>.</w:t>
       </w:r>
     </w:p>
     <w:p>
@@ -618,6 +592,9 @@
         </w:numPr>
         <w:spacing w:after="0" w:line="240" w:lineRule="auto"/>
         <w:ind w:firstLine="360"/>
+        <w:rPr>
+          <w:rFonts w:hint="cs"/>
+        </w:rPr>
       </w:pPr>
       <w:r>
         <w:rPr>
@@ -646,123 +623,270 @@
         </w:rPr>
         <w:t xml:space="preserve">השחקנים: </w:t>
       </w:r>
-      <w:r>
-        <w:t xml:space="preserve">IFileStradegy  </w:t>
-      </w:r>
-      <w:r>
-        <w:rPr>
-          <w:rFonts w:hint="cs"/>
-          <w:rtl/>
-        </w:rPr>
-        <w:t>(אינטרפייס כללי של שמירת קבצים) ,</w:t>
-      </w:r>
-      <w:r>
-        <w:t xml:space="preserve">XmlFileUtilsStradegy  </w:t>
-      </w:r>
-      <w:r>
-        <w:rPr>
-          <w:rFonts w:hint="cs"/>
-          <w:rtl/>
-        </w:rPr>
-        <w:t>(מממש את האינטרפייס של ה</w:t>
-      </w:r>
-      <w:r>
-        <w:t xml:space="preserve"> ifilestradegy</w:t>
-      </w:r>
-      <w:r>
-        <w:rPr>
-          <w:rFonts w:hint="cs"/>
-          <w:rtl/>
-        </w:rPr>
-        <w:t>, ומבצע קונקרטית את "אסטרטגיית" המימוש של שמירה ו</w:t>
-      </w:r>
-      <w:r>
-        <w:t>load</w:t>
-      </w:r>
-      <w:r>
-        <w:rPr>
-          <w:rFonts w:hint="cs"/>
-          <w:rtl/>
-        </w:rPr>
-        <w:t xml:space="preserve"> באמצעות </w:t>
-      </w:r>
-      <w:r>
-        <w:t xml:space="preserve"> (xml</w:t>
-      </w:r>
+      <w:proofErr w:type="spellStart"/>
+      <w:r>
+        <w:t>ThemeMaker</w:t>
+      </w:r>
+      <w:proofErr w:type="spellEnd"/>
+      <w:r>
+        <w:t xml:space="preserve"> </w:t>
+      </w:r>
+      <w:r>
+        <w:rPr>
+          <w:rFonts w:hint="cs"/>
+          <w:rtl/>
+        </w:rPr>
+        <w:t xml:space="preserve"> היא המחלקה האבסטרקטית המחזיקה את מתודת התבנית</w:t>
+      </w:r>
+      <w:r>
+        <w:t xml:space="preserve">  </w:t>
+      </w:r>
+      <w:r>
+        <w:rPr>
+          <w:rFonts w:hint="cs"/>
+          <w:rtl/>
+        </w:rPr>
+        <w:t xml:space="preserve"> </w:t>
+      </w:r>
+      <w:proofErr w:type="spellStart"/>
+      <w:r>
+        <w:t>MakeTheme</w:t>
+      </w:r>
+      <w:proofErr w:type="spellEnd"/>
+      <w:r>
+        <w:rPr>
+          <w:rFonts w:hint="cs"/>
+          <w:rtl/>
+        </w:rPr>
+        <w:t xml:space="preserve"> (יוצרת את ערכת הנושא באופן כללי ואבסטרקטי) יחד עם </w:t>
+      </w:r>
+      <w:proofErr w:type="spellStart"/>
+      <w:r>
+        <w:t>ClearSpeisificTheme</w:t>
+      </w:r>
+      <w:proofErr w:type="spellEnd"/>
+      <w:r>
+        <w:t xml:space="preserve"> </w:t>
+      </w:r>
+      <w:r>
+        <w:rPr>
+          <w:rFonts w:hint="cs"/>
+          <w:rtl/>
+        </w:rPr>
+        <w:t xml:space="preserve"> ("מנקה" את ערכת הנושא הספיצפית) ו</w:t>
+      </w:r>
+      <w:proofErr w:type="spellStart"/>
+      <w:r>
+        <w:t>IntializeSpesificTheme</w:t>
+      </w:r>
+      <w:proofErr w:type="spellEnd"/>
+      <w:r>
+        <w:t xml:space="preserve"> </w:t>
+      </w:r>
+      <w:r>
+        <w:rPr>
+          <w:rFonts w:hint="cs"/>
+          <w:rtl/>
+        </w:rPr>
+        <w:t xml:space="preserve"> (המאתחלת את ערכת הנושא) .</w:t>
+      </w:r>
+    </w:p>
+    <w:p>
+      <w:pPr>
+        <w:pStyle w:val="ListParagraph"/>
+        <w:rPr>
+          <w:rFonts w:hint="cs"/>
+          <w:rtl/>
+        </w:rPr>
+      </w:pPr>
+      <w:proofErr w:type="spellStart"/>
+      <w:proofErr w:type="gramStart"/>
+      <w:r>
+        <w:t>ThemeControlMaker</w:t>
+      </w:r>
+      <w:proofErr w:type="spellEnd"/>
+      <w:r>
+        <w:t xml:space="preserve"> </w:t>
+      </w:r>
+      <w:r>
+        <w:rPr>
+          <w:rFonts w:hint="cs"/>
+          <w:rtl/>
+        </w:rPr>
+        <w:t xml:space="preserve"> ו</w:t>
+      </w:r>
+      <w:proofErr w:type="spellStart"/>
+      <w:r>
+        <w:t>ThemeComponentMaker</w:t>
+      </w:r>
+      <w:proofErr w:type="spellEnd"/>
+      <w:proofErr w:type="gramEnd"/>
+      <w:r>
+        <w:t xml:space="preserve"> </w:t>
+      </w:r>
+      <w:r>
+        <w:rPr>
+          <w:rFonts w:hint="cs"/>
+          <w:rtl/>
+        </w:rPr>
+        <w:t xml:space="preserve"> הן מחלקות קונקרטיות היורשות מהמחלקה האבסטרקית.</w:t>
+      </w:r>
+    </w:p>
+    <w:p>
+      <w:pPr>
+        <w:pStyle w:val="ListParagraph"/>
+        <w:rPr>
+          <w:rFonts w:hint="cs"/>
+          <w:rtl/>
+        </w:rPr>
+      </w:pPr>
+      <w:proofErr w:type="spellStart"/>
+      <w:proofErr w:type="gramStart"/>
+      <w:r>
+        <w:t>ThemeControlMaker</w:t>
+      </w:r>
+      <w:proofErr w:type="spellEnd"/>
+      <w:r>
+        <w:t xml:space="preserve"> </w:t>
+      </w:r>
+      <w:r>
+        <w:rPr>
+          <w:rFonts w:hint="cs"/>
+          <w:rtl/>
+        </w:rPr>
+        <w:t xml:space="preserve"> משתמשת</w:t>
+      </w:r>
+      <w:proofErr w:type="gramEnd"/>
+      <w:r>
+        <w:rPr>
+          <w:rFonts w:hint="cs"/>
+          <w:rtl/>
+        </w:rPr>
+        <w:t xml:space="preserve"> במתודות שהוזכרו למעלה עבור איתחול ערכת הנושא עבור אותו "פקד" ספיציפי ואילו </w:t>
+      </w:r>
+      <w:proofErr w:type="spellStart"/>
+      <w:r>
+        <w:t>ThemeCompnentMaker</w:t>
+      </w:r>
+      <w:proofErr w:type="spellEnd"/>
+      <w:r>
+        <w:t xml:space="preserve"> </w:t>
+      </w:r>
+      <w:r>
+        <w:rPr>
+          <w:rFonts w:hint="cs"/>
+          <w:rtl/>
+        </w:rPr>
+        <w:t xml:space="preserve"> מאתחלת עבור כל בניה של אותה קומפוננטה.</w:t>
+      </w:r>
+    </w:p>
+    <w:p>
+      <w:pPr>
+        <w:pStyle w:val="ListParagraph"/>
+        <w:rPr>
+          <w:rFonts w:hint="cs"/>
+          <w:rtl/>
+        </w:rPr>
+      </w:pPr>
+      <w:r>
+        <w:rPr>
+          <w:rFonts w:hint="cs"/>
+          <w:rtl/>
+        </w:rPr>
+        <w:t xml:space="preserve">מתודת "ניקוי" עבור </w:t>
+      </w:r>
+      <w:proofErr w:type="spellStart"/>
+      <w:r>
+        <w:t>ThemeControlMaker</w:t>
+      </w:r>
+      <w:proofErr w:type="spellEnd"/>
+      <w:r>
+        <w:t xml:space="preserve"> </w:t>
+      </w:r>
+      <w:r>
+        <w:rPr>
+          <w:rFonts w:hint="cs"/>
+          <w:rtl/>
+        </w:rPr>
+        <w:t xml:space="preserve"> מאתחלת את הפקד לערכת הנושא (הצבעים ) המקוריים ואילו </w:t>
+      </w:r>
+      <w:proofErr w:type="spellStart"/>
+      <w:r>
+        <w:t>ThemeComponentMaker</w:t>
+      </w:r>
+      <w:proofErr w:type="spellEnd"/>
+      <w:r>
+        <w:t xml:space="preserve"> </w:t>
+      </w:r>
+      <w:r>
+        <w:rPr>
+          <w:rFonts w:hint="cs"/>
+          <w:rtl/>
+        </w:rPr>
+        <w:t xml:space="preserve"> עבור כל בניה.</w:t>
+      </w:r>
+    </w:p>
+    <w:p>
+      <w:pPr>
+        <w:pStyle w:val="ListParagraph"/>
+        <w:rPr>
+          <w:rFonts w:hint="cs"/>
+          <w:rtl/>
+        </w:rPr>
+      </w:pPr>
+      <w:r>
+        <w:rPr>
+          <w:rFonts w:hint="cs"/>
+          <w:rtl/>
+        </w:rPr>
+        <w:t xml:space="preserve"> </w:t>
+      </w:r>
+      <w:proofErr w:type="spellStart"/>
+      <w:proofErr w:type="gramStart"/>
+      <w:r>
+        <w:t>MakeTheme</w:t>
+      </w:r>
+      <w:proofErr w:type="spellEnd"/>
+      <w:r>
+        <w:t xml:space="preserve"> </w:t>
+      </w:r>
+      <w:r>
+        <w:rPr>
+          <w:rFonts w:hint="cs"/>
+          <w:rtl/>
+        </w:rPr>
+        <w:t xml:space="preserve"> עבור</w:t>
+      </w:r>
+      <w:proofErr w:type="gramEnd"/>
+      <w:r>
+        <w:rPr>
+          <w:rFonts w:hint="cs"/>
+          <w:rtl/>
+        </w:rPr>
+        <w:t xml:space="preserve"> מחלקת הרכיב, מאתחלת את הפקד בצבעים הנבחרים (עם מתודה נפרדת של איתחול באיטרצייה)  ואילו עבור הפקד רק עבור אותו פקד.</w:t>
+      </w:r>
+    </w:p>
+    <w:p>
+      <w:pPr>
+        <w:pStyle w:val="ListParagraph"/>
+        <w:rPr>
+          <w:rFonts w:hint="cs"/>
+          <w:rtl/>
+        </w:rPr>
+      </w:pPr>
+    </w:p>
+    <w:p>
+      <w:pPr>
+        <w:pStyle w:val="ListParagraph"/>
+        <w:spacing w:after="0" w:line="240" w:lineRule="auto"/>
+        <w:ind w:left="1080"/>
+      </w:pPr>
     </w:p>
     <w:p>
       <w:pPr>
         <w:spacing w:after="0" w:line="240" w:lineRule="auto"/>
         <w:ind w:left="720" w:right="720"/>
       </w:pPr>
-      <w:r>
-        <w:t>Settings</w:t>
-      </w:r>
-      <w:r>
-        <w:rPr>
-          <w:rFonts w:hint="cs"/>
-          <w:rtl/>
-        </w:rPr>
-        <w:t xml:space="preserve"> </w:t>
-      </w:r>
-      <w:r>
-        <w:rPr>
-          <w:rtl/>
-        </w:rPr>
-        <w:t>–</w:t>
-      </w:r>
-      <w:r>
-        <w:rPr>
-          <w:rFonts w:hint="cs"/>
-          <w:rtl/>
-        </w:rPr>
-        <w:t xml:space="preserve"> המשתמש ,הוא זה שמשתמש באסטרטגיית שמירת והעלאת הקבצים. הוא קיבל  </w:t>
-      </w:r>
-      <w:r>
-        <w:t xml:space="preserve">reference  </w:t>
-      </w:r>
-      <w:r>
-        <w:rPr>
-          <w:rFonts w:hint="cs"/>
-          <w:rtl/>
-        </w:rPr>
-        <w:t xml:space="preserve"> כללי לממשק של  </w:t>
-      </w:r>
-      <w:r>
-        <w:t xml:space="preserve">IFileStradegy </w:t>
-      </w:r>
-      <w:r>
-        <w:rPr>
-          <w:rFonts w:hint="cs"/>
-          <w:rtl/>
-        </w:rPr>
-        <w:t xml:space="preserve"> ורק בזמן ריצה המשתמש ב</w:t>
-      </w:r>
-      <w:r>
-        <w:t xml:space="preserve">loginFacade  </w:t>
-      </w:r>
-      <w:r>
-        <w:rPr>
-          <w:rFonts w:hint="cs"/>
-          <w:rtl/>
-        </w:rPr>
-        <w:t xml:space="preserve"> יחליט באיזו אסטרטגייה ישתמש, כרגע משתמש ב </w:t>
-      </w:r>
-      <w:r>
-        <w:t>XMLFileStradegy</w:t>
-      </w:r>
-    </w:p>
-    <w:p>
-      <w:pPr>
-        <w:spacing w:after="0" w:line="240" w:lineRule="auto"/>
-        <w:ind w:left="720" w:right="720"/>
-      </w:pPr>
-    </w:p>
-    <w:p>
-      <w:pPr>
-        <w:spacing w:after="0" w:line="240" w:lineRule="auto"/>
-        <w:ind w:left="720" w:right="720"/>
-      </w:pPr>
     </w:p>
     <w:p>
       <w:pPr>
@@ -808,18 +932,6 @@
           <w:rtl/>
         </w:rPr>
       </w:pPr>
-      <w:r>
-        <w:rPr>
-          <w:rtl/>
-        </w:rPr>
-        <w:br/>
-      </w:r>
-      <w:r>
-        <w:rPr>
-          <w:rtl/>
-        </w:rPr>
-        <w:br/>
-      </w:r>
       <w:r>
         <w:rPr>
           <w:rtl/>
@@ -827,30 +939,20 @@
         <w:lastRenderedPageBreak/>
         <w:br/>
       </w:r>
-    </w:p>
-    <w:p>
-      <w:pPr>
-        <w:spacing w:after="0" w:line="240" w:lineRule="auto"/>
-        <w:ind w:right="720"/>
-      </w:pPr>
-    </w:p>
-    <w:p>
-      <w:pPr>
-        <w:spacing w:after="0" w:line="240" w:lineRule="auto"/>
-        <w:ind w:right="720"/>
-        <w:rPr>
-          <w:rtl/>
-        </w:rPr>
-      </w:pPr>
-    </w:p>
-    <w:bookmarkStart w:id="0" w:name="_GoBack"/>
-    <w:p>
-      <w:pPr>
-        <w:spacing w:after="0" w:line="240" w:lineRule="auto"/>
-        <w:ind w:right="720"/>
-      </w:pPr>
-      <w:r>
-        <w:object w:dxaOrig="13336" w:dyaOrig="7726" w14:anchorId="49FDDB17">
+      <w:r>
+        <w:rPr>
+          <w:rtl/>
+        </w:rPr>
+        <w:br/>
+      </w:r>
+      <w:r>
+        <w:rPr>
+          <w:rtl/>
+        </w:rPr>
+        <w:br/>
+      </w:r>
+      <w:r>
+        <w:object w:dxaOrig="16860" w:dyaOrig="9135" w14:anchorId="68D1F750">
           <v:shapetype id="_x0000_t75" coordsize="21600,21600" o:spt="75" o:preferrelative="t" path="m@4@5l@4@11@9@11@9@5xe" filled="f" stroked="f">
             <v:stroke joinstyle="miter"/>
             <v:formulas>
@@ -870,13 +972,12 @@
             <v:path o:extrusionok="f" gradientshapeok="t" o:connecttype="rect"/>
             <o:lock v:ext="edit" aspectratio="t"/>
           </v:shapetype>
-          <v:shape id="_x0000_i1029" type="#_x0000_t75" style="width:414.6pt;height:273.5pt" o:ole="">
+          <v:shape id="_x0000_i1027" type="#_x0000_t75" style="width:459.4pt;height:460.25pt" o:ole="">
             <v:imagedata r:id="rId10" o:title=""/>
           </v:shape>
-          <o:OLEObject Type="Embed" ProgID="Visio.Drawing.15" ShapeID="_x0000_i1029" DrawAspect="Content" ObjectID="_1692635766" r:id="rId11"/>
+          <o:OLEObject Type="Embed" ProgID="Visio.Drawing.15" ShapeID="_x0000_i1027" DrawAspect="Content" ObjectID="_1692797509" r:id="rId11"/>
         </w:object>
       </w:r>
-      <w:bookmarkEnd w:id="0"/>
     </w:p>
     <w:p>
       <w:pPr>
@@ -888,6 +989,9 @@
       <w:pPr>
         <w:spacing w:after="0" w:line="240" w:lineRule="auto"/>
         <w:ind w:right="720"/>
+        <w:rPr>
+          <w:rtl/>
+        </w:rPr>
       </w:pPr>
     </w:p>
     <w:p>
@@ -925,54 +1029,30 @@
         <w:spacing w:after="0" w:line="240" w:lineRule="auto"/>
         <w:ind w:right="720"/>
       </w:pPr>
+    </w:p>
+    <w:p>
+      <w:pPr>
+        <w:spacing w:after="0" w:line="240" w:lineRule="auto"/>
+        <w:ind w:right="720"/>
+      </w:pPr>
+    </w:p>
+    <w:p>
+      <w:pPr>
+        <w:spacing w:after="0" w:line="240" w:lineRule="auto"/>
+        <w:ind w:right="720"/>
+      </w:pPr>
+    </w:p>
+    <w:p>
+      <w:pPr>
+        <w:spacing w:after="0" w:line="240" w:lineRule="auto"/>
+        <w:ind w:right="720"/>
+      </w:pPr>
       <w:r>
         <w:rPr>
           <w:rtl/>
         </w:rPr>
         <w:br/>
       </w:r>
-      <w:r>
-        <w:rPr>
-          <w:rtl/>
-        </w:rPr>
-        <w:br/>
-      </w:r>
-      <w:r>
-        <w:rPr>
-          <w:rtl/>
-        </w:rPr>
-        <w:br/>
-      </w:r>
-      <w:r>
-        <w:rPr>
-          <w:rtl/>
-        </w:rPr>
-        <w:br/>
-      </w:r>
-      <w:r>
-        <w:rPr>
-          <w:rtl/>
-        </w:rPr>
-        <w:br/>
-      </w:r>
-      <w:r>
-        <w:rPr>
-          <w:rtl/>
-        </w:rPr>
-        <w:br/>
-      </w:r>
-      <w:r>
-        <w:rPr>
-          <w:rtl/>
-        </w:rPr>
-        <w:br/>
-      </w:r>
-      <w:r>
-        <w:rPr>
-          <w:rtl/>
-        </w:rPr>
-        <w:br/>
-      </w:r>
     </w:p>
     <w:p>
       <w:pPr>
@@ -1003,72 +1083,12 @@
         <w:spacing w:after="0" w:line="240" w:lineRule="auto"/>
         <w:ind w:right="720"/>
       </w:pPr>
-      <w:r>
-        <w:rPr>
-          <w:rtl/>
-        </w:rPr>
-        <w:br/>
-      </w:r>
-      <w:r>
-        <w:rPr>
-          <w:rtl/>
-        </w:rPr>
-        <w:br/>
-      </w:r>
-      <w:r>
-        <w:rPr>
-          <w:rtl/>
-        </w:rPr>
-        <w:br/>
-      </w:r>
-      <w:r>
-        <w:rPr>
-          <w:rtl/>
-        </w:rPr>
-        <w:br/>
-      </w:r>
-      <w:r>
-        <w:rPr>
-          <w:rtl/>
-        </w:rPr>
-        <w:br/>
-      </w:r>
-      <w:r>
-        <w:rPr>
-          <w:rtl/>
-        </w:rPr>
-        <w:br/>
-      </w:r>
-      <w:r>
-        <w:rPr>
-          <w:rtl/>
-        </w:rPr>
-        <w:br/>
-      </w:r>
-      <w:r>
-        <w:rPr>
-          <w:rtl/>
-        </w:rPr>
-        <w:br/>
-      </w:r>
-      <w:r>
-        <w:rPr>
-          <w:rtl/>
-        </w:rPr>
-        <w:br/>
-      </w:r>
-      <w:r>
-        <w:rPr>
-          <w:rtl/>
-        </w:rPr>
-        <w:br/>
-      </w:r>
-      <w:r>
-        <w:rPr>
-          <w:rtl/>
-        </w:rPr>
-        <w:br/>
-      </w:r>
+    </w:p>
+    <w:p>
+      <w:pPr>
+        <w:spacing w:after="0" w:line="240" w:lineRule="auto"/>
+        <w:ind w:right="720"/>
+      </w:pPr>
       <w:r>
         <w:rPr>
           <w:rtl/>
@@ -1094,6 +1114,34 @@
         </w:rPr>
         <w:br/>
       </w:r>
+      <w:r>
+        <w:rPr>
+          <w:rtl/>
+        </w:rPr>
+        <w:br/>
+      </w:r>
+      <w:r>
+        <w:rPr>
+          <w:rtl/>
+        </w:rPr>
+        <w:br/>
+      </w:r>
+      <w:r>
+        <w:rPr>
+          <w:rtl/>
+        </w:rPr>
+        <w:br/>
+      </w:r>
+      <w:bookmarkStart w:id="0" w:name="_GoBack"/>
+      <w:r>
+        <w:object w:dxaOrig="29386" w:dyaOrig="12885" w14:anchorId="3C42A3CF">
+          <v:shape id="_x0000_i1028" type="#_x0000_t75" style="width:467.35pt;height:352.5pt" o:ole="">
+            <v:imagedata r:id="rId12" o:title=""/>
+          </v:shape>
+          <o:OLEObject Type="Embed" ProgID="Visio.Drawing.15" ShapeID="_x0000_i1028" DrawAspect="Content" ObjectID="_1692797510" r:id="rId13"/>
+        </w:object>
+      </w:r>
+      <w:bookmarkEnd w:id="0"/>
     </w:p>
     <w:p>
       <w:pPr>
@@ -1109,6 +1157,312 @@
     </w:p>
     <w:p>
       <w:pPr>
+        <w:spacing w:after="0" w:line="240" w:lineRule="auto"/>
+        <w:ind w:right="720"/>
+      </w:pPr>
+    </w:p>
+    <w:p>
+      <w:pPr>
+        <w:spacing w:after="0" w:line="240" w:lineRule="auto"/>
+        <w:ind w:right="720"/>
+      </w:pPr>
+    </w:p>
+    <w:p>
+      <w:pPr>
+        <w:spacing w:after="0" w:line="240" w:lineRule="auto"/>
+        <w:ind w:right="720"/>
+      </w:pPr>
+      <w:r>
+        <w:rPr>
+          <w:rtl/>
+        </w:rPr>
+        <w:br/>
+      </w:r>
+      <w:r>
+        <w:rPr>
+          <w:rtl/>
+        </w:rPr>
+        <w:br/>
+      </w:r>
+      <w:r>
+        <w:rPr>
+          <w:rtl/>
+        </w:rPr>
+        <w:br/>
+      </w:r>
+      <w:r>
+        <w:rPr>
+          <w:rtl/>
+        </w:rPr>
+        <w:br/>
+      </w:r>
+      <w:r>
+        <w:rPr>
+          <w:rtl/>
+        </w:rPr>
+        <w:br/>
+      </w:r>
+      <w:r>
+        <w:rPr>
+          <w:rtl/>
+        </w:rPr>
+        <w:br/>
+      </w:r>
+      <w:r>
+        <w:rPr>
+          <w:rtl/>
+        </w:rPr>
+        <w:br/>
+      </w:r>
+      <w:r>
+        <w:rPr>
+          <w:rtl/>
+        </w:rPr>
+        <w:br/>
+      </w:r>
+      <w:r>
+        <w:rPr>
+          <w:rtl/>
+        </w:rPr>
+        <w:br/>
+      </w:r>
+      <w:r>
+        <w:rPr>
+          <w:rtl/>
+        </w:rPr>
+        <w:br/>
+      </w:r>
+      <w:r>
+        <w:rPr>
+          <w:rtl/>
+        </w:rPr>
+        <w:br/>
+      </w:r>
+    </w:p>
+    <w:p>
+      <w:pPr>
+        <w:spacing w:after="0" w:line="240" w:lineRule="auto"/>
+        <w:ind w:right="720"/>
+      </w:pPr>
+    </w:p>
+    <w:p>
+      <w:pPr>
+        <w:spacing w:after="0" w:line="240" w:lineRule="auto"/>
+        <w:ind w:right="720"/>
+      </w:pPr>
+    </w:p>
+    <w:p>
+      <w:pPr>
+        <w:spacing w:after="0" w:line="240" w:lineRule="auto"/>
+        <w:ind w:right="720"/>
+      </w:pPr>
+    </w:p>
+    <w:p>
+      <w:pPr>
+        <w:spacing w:after="0" w:line="240" w:lineRule="auto"/>
+        <w:ind w:right="720"/>
+      </w:pPr>
+    </w:p>
+    <w:p>
+      <w:pPr>
+        <w:spacing w:after="0" w:line="240" w:lineRule="auto"/>
+        <w:ind w:right="720"/>
+      </w:pPr>
+    </w:p>
+    <w:p>
+      <w:pPr>
+        <w:spacing w:after="0" w:line="240" w:lineRule="auto"/>
+        <w:ind w:right="720"/>
+      </w:pPr>
+    </w:p>
+    <w:p>
+      <w:pPr>
+        <w:spacing w:after="0" w:line="240" w:lineRule="auto"/>
+        <w:ind w:right="720"/>
+      </w:pPr>
+    </w:p>
+    <w:p>
+      <w:pPr>
+        <w:spacing w:after="0" w:line="240" w:lineRule="auto"/>
+        <w:ind w:right="720"/>
+      </w:pPr>
+    </w:p>
+    <w:p>
+      <w:pPr>
+        <w:spacing w:after="0" w:line="240" w:lineRule="auto"/>
+        <w:ind w:right="720"/>
+      </w:pPr>
+    </w:p>
+    <w:p>
+      <w:pPr>
+        <w:spacing w:after="0" w:line="240" w:lineRule="auto"/>
+        <w:ind w:right="720"/>
+      </w:pPr>
+    </w:p>
+    <w:p>
+      <w:pPr>
+        <w:spacing w:after="0" w:line="240" w:lineRule="auto"/>
+        <w:ind w:right="720"/>
+      </w:pPr>
+    </w:p>
+    <w:p>
+      <w:pPr>
+        <w:spacing w:after="0" w:line="240" w:lineRule="auto"/>
+        <w:ind w:right="720"/>
+      </w:pPr>
+    </w:p>
+    <w:p>
+      <w:pPr>
+        <w:spacing w:after="0" w:line="240" w:lineRule="auto"/>
+        <w:ind w:right="720"/>
+      </w:pPr>
+    </w:p>
+    <w:p>
+      <w:pPr>
+        <w:spacing w:after="0" w:line="240" w:lineRule="auto"/>
+        <w:ind w:right="720"/>
+      </w:pPr>
+    </w:p>
+    <w:p>
+      <w:pPr>
+        <w:spacing w:after="0" w:line="240" w:lineRule="auto"/>
+        <w:ind w:right="720"/>
+      </w:pPr>
+    </w:p>
+    <w:p>
+      <w:pPr>
+        <w:spacing w:after="0" w:line="240" w:lineRule="auto"/>
+        <w:ind w:right="720"/>
+      </w:pPr>
+    </w:p>
+    <w:p>
+      <w:pPr>
+        <w:spacing w:after="0" w:line="240" w:lineRule="auto"/>
+        <w:ind w:right="720"/>
+      </w:pPr>
+    </w:p>
+    <w:p>
+      <w:pPr>
+        <w:spacing w:after="0" w:line="240" w:lineRule="auto"/>
+        <w:ind w:right="720"/>
+      </w:pPr>
+    </w:p>
+    <w:p>
+      <w:pPr>
+        <w:spacing w:after="0" w:line="240" w:lineRule="auto"/>
+        <w:ind w:right="720"/>
+      </w:pPr>
+    </w:p>
+    <w:p>
+      <w:pPr>
+        <w:spacing w:after="0" w:line="240" w:lineRule="auto"/>
+        <w:ind w:right="720"/>
+      </w:pPr>
+    </w:p>
+    <w:p>
+      <w:pPr>
+        <w:spacing w:after="0" w:line="240" w:lineRule="auto"/>
+        <w:ind w:right="720"/>
+      </w:pPr>
+    </w:p>
+    <w:p>
+      <w:pPr>
+        <w:spacing w:after="0" w:line="240" w:lineRule="auto"/>
+        <w:ind w:right="720"/>
+      </w:pPr>
+    </w:p>
+    <w:p>
+      <w:pPr>
+        <w:spacing w:after="0" w:line="240" w:lineRule="auto"/>
+        <w:ind w:right="720"/>
+      </w:pPr>
+    </w:p>
+    <w:p>
+      <w:pPr>
+        <w:spacing w:after="0" w:line="240" w:lineRule="auto"/>
+        <w:ind w:right="720"/>
+      </w:pPr>
+    </w:p>
+    <w:p>
+      <w:pPr>
+        <w:spacing w:after="0" w:line="240" w:lineRule="auto"/>
+        <w:ind w:right="720"/>
+      </w:pPr>
+    </w:p>
+    <w:p>
+      <w:pPr>
+        <w:spacing w:after="0" w:line="240" w:lineRule="auto"/>
+        <w:ind w:right="720"/>
+      </w:pPr>
+    </w:p>
+    <w:p>
+      <w:pPr>
+        <w:spacing w:after="0" w:line="240" w:lineRule="auto"/>
+        <w:ind w:right="720"/>
+      </w:pPr>
+    </w:p>
+    <w:p>
+      <w:pPr>
+        <w:spacing w:after="0" w:line="240" w:lineRule="auto"/>
+        <w:ind w:right="720"/>
+      </w:pPr>
+    </w:p>
+    <w:p>
+      <w:pPr>
+        <w:spacing w:after="0" w:line="240" w:lineRule="auto"/>
+        <w:ind w:right="720"/>
+      </w:pPr>
+    </w:p>
+    <w:p>
+      <w:pPr>
+        <w:spacing w:after="0" w:line="240" w:lineRule="auto"/>
+        <w:ind w:right="720"/>
+      </w:pPr>
+    </w:p>
+    <w:p>
+      <w:pPr>
+        <w:spacing w:after="0" w:line="240" w:lineRule="auto"/>
+        <w:ind w:right="720"/>
+      </w:pPr>
+    </w:p>
+    <w:p>
+      <w:pPr>
+        <w:spacing w:after="0" w:line="240" w:lineRule="auto"/>
+        <w:ind w:right="720"/>
+      </w:pPr>
+    </w:p>
+    <w:p>
+      <w:pPr>
+        <w:spacing w:after="0" w:line="240" w:lineRule="auto"/>
+        <w:ind w:right="720"/>
+      </w:pPr>
+    </w:p>
+    <w:p>
+      <w:pPr>
+        <w:spacing w:after="0" w:line="240" w:lineRule="auto"/>
+        <w:ind w:right="720"/>
+      </w:pPr>
+    </w:p>
+    <w:p>
+      <w:pPr>
+        <w:spacing w:after="0" w:line="240" w:lineRule="auto"/>
+        <w:ind w:right="720"/>
+      </w:pPr>
+    </w:p>
+    <w:p>
+      <w:pPr>
+        <w:spacing w:after="0" w:line="240" w:lineRule="auto"/>
+        <w:ind w:right="720"/>
+      </w:pPr>
+      <w:r>
+        <w:rPr>
+          <w:rtl/>
+        </w:rPr>
+        <w:br/>
+      </w:r>
+    </w:p>
+    <w:p>
+      <w:pPr>
         <w:pStyle w:val="Heading3"/>
       </w:pPr>
       <w:r>
@@ -1129,7 +1483,7 @@
         <w:t xml:space="preserve"> </w:t>
       </w:r>
       <w:r>
-        <w:t>Proxy</w:t>
+        <w:t>Visitor</w:t>
       </w:r>
       <w:r>
         <w:t xml:space="preserve"> </w:t>
@@ -1311,15 +1665,23 @@
         </w:rPr>
         <w:t xml:space="preserve"> </w:t>
       </w:r>
+      <w:proofErr w:type="spellStart"/>
       <w:r>
         <w:rPr>
           <w:rFonts w:asciiTheme="minorBidi" w:hAnsiTheme="minorBidi"/>
         </w:rPr>
-        <w:t xml:space="preserve">MonthCalendar </w:t>
-      </w:r>
+        <w:t>MonthCalendar</w:t>
+      </w:r>
+      <w:proofErr w:type="spellEnd"/>
       <w:r>
         <w:rPr>
           <w:rFonts w:asciiTheme="minorBidi" w:hAnsiTheme="minorBidi"/>
+        </w:rPr>
+        <w:t xml:space="preserve"> </w:t>
+      </w:r>
+      <w:r>
+        <w:rPr>
+          <w:rFonts w:asciiTheme="minorBidi" w:hAnsiTheme="minorBidi"/>
           <w:rtl/>
         </w:rPr>
         <w:t>שיורש מ</w:t>
@@ -1344,6 +1706,7 @@
         </w:rPr>
         <w:t xml:space="preserve">והפרוקסי הוא </w:t>
       </w:r>
+      <w:proofErr w:type="spellStart"/>
       <w:r>
         <w:rPr>
           <w:rFonts w:asciiTheme="minorBidi" w:hAnsiTheme="minorBidi"/>
@@ -1356,6 +1719,7 @@
         </w:rPr>
         <w:t>Proxy</w:t>
       </w:r>
+      <w:proofErr w:type="spellEnd"/>
       <w:r>
         <w:rPr>
           <w:rFonts w:asciiTheme="minorBidi" w:hAnsiTheme="minorBidi"/>
@@ -1456,6 +1820,7 @@
         </w:rPr>
         <w:t xml:space="preserve">הוא מתנהג כמו </w:t>
       </w:r>
+      <w:proofErr w:type="spellStart"/>
       <w:r>
         <w:rPr>
           <w:rFonts w:asciiTheme="minorBidi" w:hAnsiTheme="minorBidi"/>
@@ -1478,12 +1843,12 @@
         <w:rPr>
           <w:rFonts w:asciiTheme="minorBidi" w:hAnsiTheme="minorBidi"/>
         </w:rPr>
-        <w:t xml:space="preserve">nder </w:t>
-      </w:r>
+        <w:t>nder</w:t>
+      </w:r>
+      <w:proofErr w:type="spellEnd"/>
       <w:r>
         <w:rPr>
           <w:rFonts w:asciiTheme="minorBidi" w:hAnsiTheme="minorBidi"/>
-          <w:rtl/>
         </w:rPr>
         <w:t xml:space="preserve"> </w:t>
       </w:r>
@@ -1492,6 +1857,13 @@
           <w:rFonts w:asciiTheme="minorBidi" w:hAnsiTheme="minorBidi"/>
           <w:rtl/>
         </w:rPr>
+        <w:t xml:space="preserve"> </w:t>
+      </w:r>
+      <w:r>
+        <w:rPr>
+          <w:rFonts w:asciiTheme="minorBidi" w:hAnsiTheme="minorBidi"/>
+          <w:rtl/>
+        </w:rPr>
         <w:t>אך מציג לו את התאריך העברי</w:t>
       </w:r>
       <w:r>
@@ -1515,33 +1887,6 @@
           <w:rtl/>
         </w:rPr>
       </w:pPr>
-    </w:p>
-    <w:p/>
-    <w:p>
-      <w:r>
-        <w:object w:dxaOrig="12750" w:dyaOrig="6646" w14:anchorId="76EA2646">
-          <v:shape id="_x0000_i1025" type="#_x0000_t75" style="width:415.1pt;height:294.3pt" o:ole="">
-            <v:imagedata r:id="rId12" o:title=""/>
-          </v:shape>
-          <o:OLEObject Type="Embed" ProgID="Visio.Drawing.15" ShapeID="_x0000_i1025" DrawAspect="Content" ObjectID="_1692635767" r:id="rId13"/>
-        </w:object>
-      </w:r>
-    </w:p>
-    <w:p/>
-    <w:p/>
-    <w:p/>
-    <w:p/>
-    <w:p/>
-    <w:p/>
-    <w:p>
-      <w:r>
-        <w:object w:dxaOrig="14626" w:dyaOrig="11566" w14:anchorId="0FCB3DC6">
-          <v:shape id="_x0000_i1026" type="#_x0000_t75" style="width:449.9pt;height:6in" o:ole="">
-            <v:imagedata r:id="rId14" o:title=""/>
-          </v:shape>
-          <o:OLEObject Type="Embed" ProgID="Visio.Drawing.15" ShapeID="_x0000_i1026" DrawAspect="Content" ObjectID="_1692635768" r:id="rId15"/>
-        </w:object>
-      </w:r>
     </w:p>
     <w:p/>
     <w:p/>
@@ -1557,6 +1902,15 @@
     <w:p/>
     <w:p/>
     <w:p/>
+    <w:p/>
+    <w:p/>
+    <w:p/>
+    <w:p/>
+    <w:p/>
+    <w:p/>
+    <w:p/>
+    <w:p/>
+    <w:p/>
     <w:p>
       <w:pPr>
         <w:rPr>
@@ -1576,7 +1930,6 @@
           <w:rFonts w:hint="cs"/>
           <w:rtl/>
         </w:rPr>
-        <w:lastRenderedPageBreak/>
         <w:t xml:space="preserve">תבנית מס' 3 </w:t>
       </w:r>
       <w:r>
@@ -1713,12 +2066,14 @@
         </w:rPr>
         <w:t xml:space="preserve"> </w:t>
       </w:r>
+      <w:proofErr w:type="spellStart"/>
       <w:r>
         <w:rPr>
           <w:highlight w:val="cyan"/>
         </w:rPr>
         <w:t>BirthDayManager</w:t>
       </w:r>
+      <w:proofErr w:type="spellEnd"/>
       <w:r>
         <w:t xml:space="preserve"> </w:t>
       </w:r>
@@ -1768,9 +2123,11 @@
         </w:rPr>
         <w:t xml:space="preserve">של </w:t>
       </w:r>
+      <w:proofErr w:type="spellStart"/>
       <w:r>
         <w:t>BirthdayActivityBuilder</w:t>
       </w:r>
+      <w:proofErr w:type="spellEnd"/>
       <w:r>
         <w:rPr>
           <w:rFonts w:hint="cs"/>
@@ -1915,12 +2272,15 @@
           <w:rtl/>
         </w:rPr>
       </w:pPr>
+      <w:proofErr w:type="spellStart"/>
+      <w:proofErr w:type="gramStart"/>
       <w:r>
         <w:rPr>
           <w:highlight w:val="cyan"/>
         </w:rPr>
         <w:t>BirthdayActivity</w:t>
       </w:r>
+      <w:proofErr w:type="spellEnd"/>
       <w:r>
         <w:rPr>
           <w:rFonts w:hint="cs"/>
@@ -1933,7 +2293,15 @@
           <w:rFonts w:hint="cs"/>
           <w:rtl/>
         </w:rPr>
-        <w:t xml:space="preserve"> - זהו האובייקט שעלינו ליצור ולקבל.</w:t>
+        <w:t xml:space="preserve"> -</w:t>
+      </w:r>
+      <w:proofErr w:type="gramEnd"/>
+      <w:r>
+        <w:rPr>
+          <w:rFonts w:hint="cs"/>
+          <w:rtl/>
+        </w:rPr>
+        <w:t xml:space="preserve"> זהו האובייקט שעלינו ליצור ולקבל.</w:t>
       </w:r>
     </w:p>
     <w:p>
@@ -1944,6 +2312,8 @@
           <w:rtl/>
         </w:rPr>
       </w:pPr>
+      <w:proofErr w:type="spellStart"/>
+      <w:proofErr w:type="gramStart"/>
       <w:r>
         <w:rPr>
           <w:highlight w:val="cyan"/>
@@ -1956,12 +2326,21 @@
         </w:rPr>
         <w:t>BirthDayActivityBuilder</w:t>
       </w:r>
-      <w:r>
-        <w:rPr>
-          <w:rFonts w:hint="cs"/>
-          <w:rtl/>
-        </w:rPr>
-        <w:t xml:space="preserve">  - </w:t>
+      <w:proofErr w:type="spellEnd"/>
+      <w:r>
+        <w:rPr>
+          <w:rFonts w:hint="cs"/>
+          <w:rtl/>
+        </w:rPr>
+        <w:t xml:space="preserve">  -</w:t>
+      </w:r>
+      <w:proofErr w:type="gramEnd"/>
+      <w:r>
+        <w:rPr>
+          <w:rFonts w:hint="cs"/>
+          <w:rtl/>
+        </w:rPr>
+        <w:t xml:space="preserve"> </w:t>
       </w:r>
       <w:r>
         <w:rPr>
@@ -1981,8 +2360,13 @@
       </w:r>
       <w:r>
         <w:br/>
-        <w:t xml:space="preserve"> BuildStatus</w:t>
-      </w:r>
+        <w:t xml:space="preserve"> </w:t>
+      </w:r>
+      <w:proofErr w:type="spellStart"/>
+      <w:r>
+        <w:t>BuildStatus</w:t>
+      </w:r>
+      <w:proofErr w:type="spellEnd"/>
       <w:r>
         <w:rPr>
           <w:rFonts w:hint="cs"/>
@@ -1996,15 +2380,33 @@
         </w:rPr>
         <w:br/>
       </w:r>
+      <w:proofErr w:type="spellStart"/>
       <w:r>
         <w:t>BuildAlbum</w:t>
       </w:r>
-      <w:r>
-        <w:rPr>
-          <w:rFonts w:hint="cs"/>
-          <w:rtl/>
-        </w:rPr>
-        <w:t xml:space="preserve"> -  בניית האלבום המשותף.</w:t>
+      <w:proofErr w:type="spellEnd"/>
+      <w:r>
+        <w:rPr>
+          <w:rFonts w:hint="cs"/>
+          <w:rtl/>
+        </w:rPr>
+        <w:t xml:space="preserve"> </w:t>
+      </w:r>
+      <w:proofErr w:type="gramStart"/>
+      <w:r>
+        <w:rPr>
+          <w:rFonts w:hint="cs"/>
+          <w:rtl/>
+        </w:rPr>
+        <w:t>-  בניית</w:t>
+      </w:r>
+      <w:proofErr w:type="gramEnd"/>
+      <w:r>
+        <w:rPr>
+          <w:rFonts w:hint="cs"/>
+          <w:rtl/>
+        </w:rPr>
+        <w:t xml:space="preserve"> האלבום המשותף.</w:t>
       </w:r>
     </w:p>
     <w:p>
@@ -2022,12 +2424,14 @@
         </w:rPr>
         <w:t xml:space="preserve">את </w:t>
       </w:r>
+      <w:proofErr w:type="spellStart"/>
       <w:r>
         <w:t>I</w:t>
       </w:r>
       <w:r>
         <w:t>BirthDayActivityBuilder</w:t>
       </w:r>
+      <w:proofErr w:type="spellEnd"/>
       <w:r>
         <w:rPr>
           <w:rFonts w:hint="cs"/>
@@ -2081,12 +2485,14 @@
         </w:rPr>
         <w:br/>
       </w:r>
+      <w:proofErr w:type="spellStart"/>
       <w:r>
         <w:rPr>
           <w:highlight w:val="cyan"/>
         </w:rPr>
         <w:t>CloseFriendBirthdayActivityBuilder</w:t>
       </w:r>
+      <w:proofErr w:type="spellEnd"/>
       <w:r>
         <w:rPr>
           <w:rFonts w:hint="cs"/>
@@ -2115,12 +2521,14 @@
         </w:rPr>
         <w:t>ו</w:t>
       </w:r>
+      <w:proofErr w:type="spellStart"/>
       <w:r>
         <w:rPr>
           <w:highlight w:val="cyan"/>
         </w:rPr>
         <w:t>FarFriendBirthdayBuilder</w:t>
       </w:r>
+      <w:proofErr w:type="spellEnd"/>
       <w:r>
         <w:t xml:space="preserve"> </w:t>
       </w:r>
@@ -2178,55 +2586,54 @@
       </w:pPr>
       <w:r>
         <w:object w:dxaOrig="15150" w:dyaOrig="12015" w14:anchorId="030D8F9A">
-          <v:shape id="_x0000_i1027" type="#_x0000_t75" style="width:455.2pt;height:380.3pt" o:ole="">
+          <v:shape id="_x0000_i1025" type="#_x0000_t75" style="width:455.4pt;height:380.3pt" o:ole="">
+            <v:imagedata r:id="rId14" o:title=""/>
+          </v:shape>
+          <o:OLEObject Type="Embed" ProgID="Visio.Drawing.15" ShapeID="_x0000_i1025" DrawAspect="Content" ObjectID="_1692797511" r:id="rId15"/>
+        </w:object>
+      </w:r>
+    </w:p>
+    <w:p>
+      <w:r>
+        <w:rPr>
+          <w:rFonts w:hint="cs"/>
+          <w:rtl/>
+        </w:rPr>
+        <w:tab/>
+      </w:r>
+    </w:p>
+    <w:p>
+      <w:pPr>
+        <w:rPr>
+          <w:rtl/>
+        </w:rPr>
+      </w:pPr>
+    </w:p>
+    <w:p>
+      <w:pPr>
+        <w:rPr>
+          <w:rtl/>
+        </w:rPr>
+      </w:pPr>
+      <w:r>
+        <w:t xml:space="preserve"> </w:t>
+      </w:r>
+      <w:r>
+        <w:tab/>
+      </w:r>
+    </w:p>
+    <w:p>
+      <w:pPr>
+        <w:rPr>
+          <w:rtl/>
+        </w:rPr>
+      </w:pPr>
+      <w:r>
+        <w:object w:dxaOrig="23490" w:dyaOrig="11566" w14:anchorId="0483452D">
+          <v:shape id="_x0000_i1026" type="#_x0000_t75" style="width:439.05pt;height:370.15pt" o:ole="">
             <v:imagedata r:id="rId16" o:title=""/>
           </v:shape>
-          <o:OLEObject Type="Embed" ProgID="Visio.Drawing.15" ShapeID="_x0000_i1027" DrawAspect="Content" ObjectID="_1692635769" r:id="rId17"/>
-        </w:object>
-      </w:r>
-    </w:p>
-    <w:p>
-      <w:r>
-        <w:rPr>
-          <w:rFonts w:hint="cs"/>
-          <w:rtl/>
-        </w:rPr>
-        <w:lastRenderedPageBreak/>
-        <w:tab/>
-      </w:r>
-    </w:p>
-    <w:p>
-      <w:pPr>
-        <w:rPr>
-          <w:rtl/>
-        </w:rPr>
-      </w:pPr>
-    </w:p>
-    <w:p>
-      <w:pPr>
-        <w:rPr>
-          <w:rtl/>
-        </w:rPr>
-      </w:pPr>
-      <w:r>
-        <w:t xml:space="preserve"> </w:t>
-      </w:r>
-      <w:r>
-        <w:tab/>
-      </w:r>
-    </w:p>
-    <w:p>
-      <w:pPr>
-        <w:rPr>
-          <w:rtl/>
-        </w:rPr>
-      </w:pPr>
-      <w:r>
-        <w:object w:dxaOrig="23490" w:dyaOrig="11566" w14:anchorId="0483452D">
-          <v:shape id="_x0000_i1028" type="#_x0000_t75" style="width:439.25pt;height:370.15pt" o:ole="">
-            <v:imagedata r:id="rId18" o:title=""/>
-          </v:shape>
-          <o:OLEObject Type="Embed" ProgID="Visio.Drawing.15" ShapeID="_x0000_i1028" DrawAspect="Content" ObjectID="_1692635770" r:id="rId19"/>
+          <o:OLEObject Type="Embed" ProgID="Visio.Drawing.15" ShapeID="_x0000_i1026" DrawAspect="Content" ObjectID="_1692797512" r:id="rId17"/>
         </w:object>
       </w:r>
     </w:p>
@@ -2310,6 +2717,7 @@
           <w:rFonts w:hint="cs"/>
           <w:rtl/>
         </w:rPr>
+        <w:lastRenderedPageBreak/>
         <w:t>בשליפת מידע מהפייסבוק של המשתמש בתוכנית בכלל הפיצ'רים:</w:t>
       </w:r>
     </w:p>
@@ -2606,8 +3014,13 @@
         </w:rPr>
         <w:t xml:space="preserve">השתמשנו ב </w:t>
       </w:r>
-      <w:r>
-        <w:t xml:space="preserve">DataBindingWizard </w:t>
+      <w:proofErr w:type="spellStart"/>
+      <w:r>
+        <w:t>DataBindingWizard</w:t>
+      </w:r>
+      <w:proofErr w:type="spellEnd"/>
+      <w:r>
+        <w:t xml:space="preserve"> </w:t>
       </w:r>
       <w:r>
         <w:rPr>
@@ -2630,8 +3043,13 @@
         </w:rPr>
         <w:t xml:space="preserve"> אוטומטית כך שבחרנו להציג את התמונה של המשתמש כאשר הוא בוחר ב</w:t>
       </w:r>
-      <w:r>
-        <w:t xml:space="preserve">listbox </w:t>
+      <w:proofErr w:type="spellStart"/>
+      <w:r>
+        <w:t>listbox</w:t>
+      </w:r>
+      <w:proofErr w:type="spellEnd"/>
+      <w:r>
+        <w:t xml:space="preserve"> </w:t>
       </w:r>
       <w:r>
         <w:rPr>
@@ -2650,7 +3068,15 @@
         <w:t xml:space="preserve">השורת קוד היחידה שכתבנו הייתה במתודה </w:t>
       </w:r>
       <w:r>
-        <w:t xml:space="preserve"> fetchGroups </w:t>
+        <w:t xml:space="preserve"> </w:t>
+      </w:r>
+      <w:proofErr w:type="spellStart"/>
+      <w:r>
+        <w:t>fetchGroups</w:t>
+      </w:r>
+      <w:proofErr w:type="spellEnd"/>
+      <w:r>
+        <w:t xml:space="preserve"> </w:t>
       </w:r>
       <w:r>
         <w:rPr>
@@ -2659,6 +3085,7 @@
         </w:rPr>
         <w:t xml:space="preserve">והיא: </w:t>
       </w:r>
+      <w:proofErr w:type="spellStart"/>
       <w:r>
         <w:rPr>
           <w:rFonts w:ascii="Consolas" w:hAnsi="Consolas" w:cs="Consolas"/>
@@ -2666,7 +3093,37 @@
           <w:sz w:val="19"/>
           <w:szCs w:val="19"/>
         </w:rPr>
-        <w:t>groupBindingSource.DataSource = LoginFacade.LoginUser.Groups;</w:t>
+        <w:t>groupBindingSource.DataSource</w:t>
+      </w:r>
+      <w:proofErr w:type="spellEnd"/>
+      <w:r>
+        <w:rPr>
+          <w:rFonts w:ascii="Consolas" w:hAnsi="Consolas" w:cs="Consolas"/>
+          <w:color w:val="000000"/>
+          <w:sz w:val="19"/>
+          <w:szCs w:val="19"/>
+        </w:rPr>
+        <w:t xml:space="preserve"> = </w:t>
+      </w:r>
+      <w:proofErr w:type="spellStart"/>
+      <w:r>
+        <w:rPr>
+          <w:rFonts w:ascii="Consolas" w:hAnsi="Consolas" w:cs="Consolas"/>
+          <w:color w:val="000000"/>
+          <w:sz w:val="19"/>
+          <w:szCs w:val="19"/>
+        </w:rPr>
+        <w:t>LoginFacade.LoginUser.Groups</w:t>
+      </w:r>
+      <w:proofErr w:type="spellEnd"/>
+      <w:r>
+        <w:rPr>
+          <w:rFonts w:ascii="Consolas" w:hAnsi="Consolas" w:cs="Consolas"/>
+          <w:color w:val="000000"/>
+          <w:sz w:val="19"/>
+          <w:szCs w:val="19"/>
+        </w:rPr>
+        <w:t>;</w:t>
       </w:r>
     </w:p>
     <w:p>
@@ -2706,8 +3163,13 @@
         </w:rPr>
         <w:t>בנוסף גם ב</w:t>
       </w:r>
-      <w:r>
-        <w:t xml:space="preserve">fetchFriends  </w:t>
+      <w:proofErr w:type="spellStart"/>
+      <w:r>
+        <w:t>fetchFriends</w:t>
+      </w:r>
+      <w:proofErr w:type="spellEnd"/>
+      <w:r>
+        <w:t xml:space="preserve">  </w:t>
       </w:r>
       <w:r>
         <w:rPr>
@@ -2753,8 +3215,8 @@
       </w:pPr>
     </w:p>
     <w:sectPr>
-      <w:headerReference w:type="default" r:id="rId20"/>
-      <w:footerReference w:type="default" r:id="rId21"/>
+      <w:headerReference w:type="default" r:id="rId18"/>
+      <w:footerReference w:type="default" r:id="rId19"/>
       <w:pgSz w:w="11906" w:h="16838"/>
       <w:pgMar w:top="825" w:right="1800" w:bottom="426" w:left="1800" w:header="142" w:footer="271" w:gutter="0"/>
       <w:cols w:space="708"/>
@@ -2906,7 +3368,7 @@
                                     <w:rtl/>
                                     <w:lang w:val="he-IL"/>
                                   </w:rPr>
-                                  <w:t>2</w:t>
+                                  <w:t>3</w:t>
                                 </w:r>
                                 <w:r>
                                   <w:rPr>
@@ -3055,7 +3517,7 @@
                               <w:rtl/>
                               <w:lang w:val="he-IL"/>
                             </w:rPr>
-                            <w:t>2</w:t>
+                            <w:t>3</w:t>
                           </w:r>
                           <w:r>
                             <w:rPr>
@@ -6996,7 +7458,7 @@
 </file>
 
 <file path=customXml/itemProps2.xml><?xml version="1.0" encoding="utf-8"?>
-<ds:datastoreItem xmlns:ds="http://schemas.openxmlformats.org/officeDocument/2006/customXml" ds:itemID="{C55563CE-21A1-48CD-8EBF-AE7CBFB021BD}">
+<ds:datastoreItem xmlns:ds="http://schemas.openxmlformats.org/officeDocument/2006/customXml" ds:itemID="{AA0B0D4B-95F7-43D9-B8C3-AE53FEA4CD68}">
   <ds:schemaRefs>
     <ds:schemaRef ds:uri="http://schemas.openxmlformats.org/officeDocument/2006/bibliography"/>
   </ds:schemaRefs>

</xml_diff>